<commit_message>
Added some for the python position
</commit_message>
<xml_diff>
--- a/Kamera til CrustCrawler.docx
+++ b/Kamera til CrustCrawler.docx
@@ -4,7 +4,7 @@
   <w:body>
     <w:p>
       <w:pPr>
-        <w:pStyle w:val="Heading2"/>
+        <w:pStyle w:val="Overskrift2"/>
       </w:pPr>
       <w:r>
         <w:t xml:space="preserve">Kamera til </w:t>
@@ -143,10 +143,10 @@
             <v:path o:extrusionok="f" gradientshapeok="t" o:connecttype="rect"/>
             <o:lock v:ext="edit" aspectratio="t"/>
           </v:shapetype>
-          <v:shape id="_x0000_i1025" type="#_x0000_t75" style="width:126pt;height:33pt" o:ole="">
+          <v:shape id="_x0000_i1025" type="#_x0000_t75" style="width:126pt;height:33.35pt" o:ole="">
             <v:imagedata r:id="rId6" o:title=""/>
           </v:shape>
-          <o:OLEObject Type="Embed" ProgID="Equation.3" ShapeID="_x0000_i1025" DrawAspect="Content" ObjectID="_1506320877" r:id="rId7"/>
+          <o:OLEObject Type="Embed" ProgID="Equation.3" ShapeID="_x0000_i1025" DrawAspect="Content" ObjectID="_1506449513" r:id="rId7"/>
         </w:object>
       </w:r>
       <w:r>
@@ -180,10 +180,10 @@
           <w:position w:val="-24"/>
         </w:rPr>
         <w:object w:dxaOrig="2220" w:dyaOrig="620">
-          <v:shape id="_x0000_i1026" type="#_x0000_t75" style="width:111pt;height:31pt" o:ole="">
+          <v:shape id="_x0000_i1026" type="#_x0000_t75" style="width:111.35pt;height:30.65pt" o:ole="">
             <v:imagedata r:id="rId8" o:title=""/>
           </v:shape>
-          <o:OLEObject Type="Embed" ProgID="Equation.3" ShapeID="_x0000_i1026" DrawAspect="Content" ObjectID="_1506320878" r:id="rId9"/>
+          <o:OLEObject Type="Embed" ProgID="Equation.3" ShapeID="_x0000_i1026" DrawAspect="Content" ObjectID="_1506449514" r:id="rId9"/>
         </w:object>
       </w:r>
     </w:p>
@@ -196,10 +196,10 @@
           <w:position w:val="-24"/>
         </w:rPr>
         <w:object w:dxaOrig="2280" w:dyaOrig="620">
-          <v:shape id="_x0000_i1027" type="#_x0000_t75" style="width:114pt;height:31pt" o:ole="">
+          <v:shape id="_x0000_i1027" type="#_x0000_t75" style="width:114pt;height:30.65pt" o:ole="">
             <v:imagedata r:id="rId10" o:title=""/>
           </v:shape>
-          <o:OLEObject Type="Embed" ProgID="Equation.3" ShapeID="_x0000_i1027" DrawAspect="Content" ObjectID="_1506320879" r:id="rId11"/>
+          <o:OLEObject Type="Embed" ProgID="Equation.3" ShapeID="_x0000_i1027" DrawAspect="Content" ObjectID="_1506449515" r:id="rId11"/>
         </w:object>
       </w:r>
     </w:p>
@@ -294,7 +294,7 @@
           <v:shape id="_x0000_i1028" type="#_x0000_t75" style="width:70pt;height:36pt" o:ole="">
             <v:imagedata r:id="rId13" o:title=""/>
           </v:shape>
-          <o:OLEObject Type="Embed" ProgID="Equation.3" ShapeID="_x0000_i1028" DrawAspect="Content" ObjectID="_1506320880" r:id="rId14"/>
+          <o:OLEObject Type="Embed" ProgID="Equation.3" ShapeID="_x0000_i1028" DrawAspect="Content" ObjectID="_1506449516" r:id="rId14"/>
         </w:object>
       </w:r>
       <w:r>
@@ -542,7 +542,7 @@
           <v:shape id="_x0000_i1029" type="#_x0000_t75" style="width:82pt;height:36pt" o:ole="">
             <v:imagedata r:id="rId17" o:title=""/>
           </v:shape>
-          <o:OLEObject Type="Embed" ProgID="Equation.3" ShapeID="_x0000_i1029" DrawAspect="Content" ObjectID="_1506320881" r:id="rId18"/>
+          <o:OLEObject Type="Embed" ProgID="Equation.3" ShapeID="_x0000_i1029" DrawAspect="Content" ObjectID="_1506449517" r:id="rId18"/>
         </w:object>
       </w:r>
       <w:r>
@@ -558,7 +558,7 @@
           <v:shape id="_x0000_i1030" type="#_x0000_t75" style="width:136pt;height:20pt" o:ole="">
             <v:imagedata r:id="rId19" o:title=""/>
           </v:shape>
-          <o:OLEObject Type="Embed" ProgID="Equation.3" ShapeID="_x0000_i1030" DrawAspect="Content" ObjectID="_1506320882" r:id="rId20"/>
+          <o:OLEObject Type="Embed" ProgID="Equation.3" ShapeID="_x0000_i1030" DrawAspect="Content" ObjectID="_1506449518" r:id="rId20"/>
         </w:object>
       </w:r>
     </w:p>
@@ -617,15 +617,400 @@
           <v:shape id="_x0000_i1031" type="#_x0000_t75" style="width:70pt;height:36pt" o:ole="">
             <v:imagedata r:id="rId13" o:title=""/>
           </v:shape>
-          <o:OLEObject Type="Embed" ProgID="Equation.3" ShapeID="_x0000_i1031" DrawAspect="Content" ObjectID="_1506320883" r:id="rId22"/>
+          <o:OLEObject Type="Embed" ProgID="Equation.3" ShapeID="_x0000_i1031" DrawAspect="Content" ObjectID="_1506449519" r:id="rId22"/>
         </w:object>
       </w:r>
       <w:r>
         <w:t>ses det tydeligt at det beregnede punktet er korrekt.</w:t>
+      </w:r>
+    </w:p>
+    <w:p/>
+    <w:p>
+      <w:pPr>
+        <w:rPr>
+          <w:rFonts w:asciiTheme="majorHAnsi" w:eastAsiaTheme="majorEastAsia" w:hAnsiTheme="majorHAnsi" w:cstheme="majorBidi"/>
+          <w:color w:val="2E74B5" w:themeColor="accent1" w:themeShade="BF"/>
+          <w:sz w:val="32"/>
+          <w:szCs w:val="32"/>
+        </w:rPr>
+      </w:pPr>
+      <w:r>
+        <w:br w:type="page"/>
+      </w:r>
+    </w:p>
+    <w:p>
+      <w:pPr>
+        <w:pStyle w:val="Overskrift1"/>
+      </w:pPr>
+      <w:proofErr w:type="spellStart"/>
+      <w:r>
+        <w:lastRenderedPageBreak/>
+        <w:t>Matlab</w:t>
+      </w:r>
+      <w:proofErr w:type="spellEnd"/>
+      <w:r>
+        <w:t xml:space="preserve"> til </w:t>
+      </w:r>
+      <w:proofErr w:type="spellStart"/>
+      <w:r>
+        <w:t>python</w:t>
+      </w:r>
+      <w:proofErr w:type="spellEnd"/>
+      <w:r>
+        <w:t>:</w:t>
+      </w:r>
+    </w:p>
+    <w:p/>
+    <w:p>
+      <w:r>
+        <w:t>For at kunne bruge udregni</w:t>
+      </w:r>
+      <w:r>
+        <w:t xml:space="preserve">ngerne lavet i </w:t>
+      </w:r>
+      <w:proofErr w:type="spellStart"/>
+      <w:r>
+        <w:t>Matlab</w:t>
+      </w:r>
+      <w:proofErr w:type="spellEnd"/>
+      <w:r>
+        <w:t xml:space="preserve"> i det samlede projek</w:t>
+      </w:r>
+      <w:r>
+        <w:t xml:space="preserve">t skulle vi have konverteret disse </w:t>
+      </w:r>
+      <w:r>
+        <w:t xml:space="preserve">rotations </w:t>
+      </w:r>
+      <w:r>
+        <w:t>transformatione</w:t>
+      </w:r>
+      <w:r>
+        <w:t xml:space="preserve">r til </w:t>
+      </w:r>
+      <w:proofErr w:type="spellStart"/>
+      <w:r>
+        <w:t>python</w:t>
+      </w:r>
+      <w:proofErr w:type="spellEnd"/>
+      <w:r>
+        <w:t xml:space="preserve"> kode.  Da det ikke</w:t>
+      </w:r>
+      <w:r>
+        <w:t xml:space="preserve"> var muligt at mappe direkte fra </w:t>
+      </w:r>
+      <w:proofErr w:type="spellStart"/>
+      <w:r>
+        <w:t>matlab</w:t>
+      </w:r>
+      <w:proofErr w:type="spellEnd"/>
+      <w:r>
+        <w:t xml:space="preserve"> til </w:t>
+      </w:r>
+      <w:proofErr w:type="spellStart"/>
+      <w:r>
+        <w:t>python</w:t>
+      </w:r>
+      <w:proofErr w:type="spellEnd"/>
+      <w:r>
+        <w:t xml:space="preserve"> pga. den brugte </w:t>
+      </w:r>
+      <w:r>
+        <w:t>”</w:t>
+      </w:r>
+      <w:r>
+        <w:t>se2</w:t>
+      </w:r>
+      <w:r>
+        <w:t xml:space="preserve">” funktion fra </w:t>
+      </w:r>
+      <w:proofErr w:type="spellStart"/>
+      <w:r>
+        <w:t>robotics</w:t>
+      </w:r>
+      <w:proofErr w:type="spellEnd"/>
+      <w:r>
+        <w:t xml:space="preserve"> </w:t>
+      </w:r>
+      <w:proofErr w:type="spellStart"/>
+      <w:r>
+        <w:t>toolbox</w:t>
+      </w:r>
+      <w:proofErr w:type="spellEnd"/>
+      <w:r>
+        <w:t xml:space="preserve">, fandt vi et 2D geometri </w:t>
+      </w:r>
+      <w:r>
+        <w:t>bibliotek</w:t>
+      </w:r>
+      <w:r>
+        <w:t xml:space="preserve"> til </w:t>
+      </w:r>
+      <w:proofErr w:type="spellStart"/>
+      <w:r>
+        <w:t>python</w:t>
+      </w:r>
+      <w:proofErr w:type="spellEnd"/>
+      <w:r>
+        <w:t xml:space="preserve"> ved navn ”</w:t>
+      </w:r>
+      <w:proofErr w:type="spellStart"/>
+      <w:r>
+        <w:t>Planar</w:t>
+      </w:r>
+      <w:proofErr w:type="spellEnd"/>
+      <w:r>
+        <w:t xml:space="preserve">”.  Vha. dette </w:t>
+      </w:r>
+      <w:r>
+        <w:t>bibliotek</w:t>
+      </w:r>
+      <w:r>
+        <w:t xml:space="preserve">, kunne vi lave vores lineær transformation i 2D og derefter </w:t>
+      </w:r>
+      <w:r>
+        <w:t>rotere</w:t>
+      </w:r>
+      <w:r>
+        <w:t xml:space="preserve"> vores transformerede frame så det passer til </w:t>
+      </w:r>
+      <w:r>
+        <w:t>QR</w:t>
+      </w:r>
+      <w:r>
+        <w:t>B</w:t>
+      </w:r>
+      <w:r>
+        <w:t xml:space="preserve">otten. </w:t>
+      </w:r>
+      <w:proofErr w:type="spellStart"/>
+      <w:r>
+        <w:t>Python</w:t>
+      </w:r>
+      <w:proofErr w:type="spellEnd"/>
+      <w:r>
+        <w:t xml:space="preserve"> </w:t>
+      </w:r>
+      <w:r>
+        <w:t xml:space="preserve">koden herunder viser hvordan vi benytter </w:t>
+      </w:r>
+      <w:proofErr w:type="spellStart"/>
+      <w:r>
+        <w:t>Planar</w:t>
+      </w:r>
+      <w:proofErr w:type="spellEnd"/>
+      <w:r>
+        <w:t xml:space="preserve"> bibliotekets translation funktion til at flytte koordinat systemet så det passer til robottens placering, og rotation funktionen som roterer dette koordinat system så vender rigtigt ift. kamera </w:t>
+      </w:r>
+      <w:proofErr w:type="spellStart"/>
+      <w:r>
+        <w:t>framet</w:t>
+      </w:r>
+      <w:proofErr w:type="spellEnd"/>
+      <w:r>
+        <w:t>.</w:t>
+      </w:r>
+      <w:r>
+        <w:t xml:space="preserve"> Variablerne</w:t>
+      </w:r>
+      <w:r>
+        <w:t xml:space="preserve"> </w:t>
+      </w:r>
+      <w:proofErr w:type="spellStart"/>
+      <w:r>
+        <w:t>x_coordinate_robot_position</w:t>
+      </w:r>
+      <w:proofErr w:type="spellEnd"/>
+      <w:r>
+        <w:t xml:space="preserve"> og </w:t>
+      </w:r>
+      <w:proofErr w:type="spellStart"/>
+      <w:r>
+        <w:t>y_coordinate_robot_position</w:t>
+      </w:r>
+      <w:proofErr w:type="spellEnd"/>
+      <w:r>
+        <w:t xml:space="preserve"> er robottens verdens koordinater set fra kamera </w:t>
+      </w:r>
+      <w:proofErr w:type="spellStart"/>
+      <w:r>
+        <w:t>framet</w:t>
+      </w:r>
+      <w:proofErr w:type="spellEnd"/>
+      <w:r>
+        <w:t>.</w:t>
+      </w:r>
+    </w:p>
+    <w:p>
+      <w:r>
+        <w:rPr>
+          <w:noProof/>
+          <w:lang w:eastAsia="da-DK"/>
+        </w:rPr>
+        <w:drawing>
+          <wp:inline distT="0" distB="0" distL="0" distR="0" wp14:anchorId="6ECDBCAB" wp14:editId="1DE714B2">
+            <wp:extent cx="1800225" cy="360045"/>
+            <wp:effectExtent l="0" t="0" r="9525" b="1905"/>
+            <wp:docPr id="6" name="Billede 6"/>
+            <wp:cNvGraphicFramePr>
+              <a:graphicFrameLocks xmlns:a="http://schemas.openxmlformats.org/drawingml/2006/main" noChangeAspect="1"/>
+            </wp:cNvGraphicFramePr>
+            <a:graphic xmlns:a="http://schemas.openxmlformats.org/drawingml/2006/main">
+              <a:graphicData uri="http://schemas.openxmlformats.org/drawingml/2006/picture">
+                <pic:pic xmlns:pic="http://schemas.openxmlformats.org/drawingml/2006/picture">
+                  <pic:nvPicPr>
+                    <pic:cNvPr id="1" name=""/>
+                    <pic:cNvPicPr/>
+                  </pic:nvPicPr>
+                  <pic:blipFill>
+                    <a:blip r:embed="rId23"/>
+                    <a:stretch>
+                      <a:fillRect/>
+                    </a:stretch>
+                  </pic:blipFill>
+                  <pic:spPr>
+                    <a:xfrm>
+                      <a:off x="0" y="0"/>
+                      <a:ext cx="1800225" cy="360045"/>
+                    </a:xfrm>
+                    <a:prstGeom prst="rect">
+                      <a:avLst/>
+                    </a:prstGeom>
+                  </pic:spPr>
+                </pic:pic>
+              </a:graphicData>
+            </a:graphic>
+          </wp:inline>
+        </w:drawing>
+      </w:r>
+    </w:p>
+    <w:p>
+      <w:r>
+        <w:rPr>
+          <w:noProof/>
+          <w:lang w:eastAsia="da-DK"/>
+        </w:rPr>
+        <w:drawing>
+          <wp:inline distT="0" distB="0" distL="0" distR="0" wp14:anchorId="7314D40D" wp14:editId="643E9358">
+            <wp:extent cx="6120130" cy="1241425"/>
+            <wp:effectExtent l="0" t="0" r="0" b="0"/>
+            <wp:docPr id="3" name="Billede 3"/>
+            <wp:cNvGraphicFramePr>
+              <a:graphicFrameLocks xmlns:a="http://schemas.openxmlformats.org/drawingml/2006/main" noChangeAspect="1"/>
+            </wp:cNvGraphicFramePr>
+            <a:graphic xmlns:a="http://schemas.openxmlformats.org/drawingml/2006/main">
+              <a:graphicData uri="http://schemas.openxmlformats.org/drawingml/2006/picture">
+                <pic:pic xmlns:pic="http://schemas.openxmlformats.org/drawingml/2006/picture">
+                  <pic:nvPicPr>
+                    <pic:cNvPr id="1" name=""/>
+                    <pic:cNvPicPr/>
+                  </pic:nvPicPr>
+                  <pic:blipFill>
+                    <a:blip r:embed="rId24"/>
+                    <a:stretch>
+                      <a:fillRect/>
+                    </a:stretch>
+                  </pic:blipFill>
+                  <pic:spPr>
+                    <a:xfrm>
+                      <a:off x="0" y="0"/>
+                      <a:ext cx="6120130" cy="1241425"/>
+                    </a:xfrm>
+                    <a:prstGeom prst="rect">
+                      <a:avLst/>
+                    </a:prstGeom>
+                  </pic:spPr>
+                </pic:pic>
+              </a:graphicData>
+            </a:graphic>
+          </wp:inline>
+        </w:drawing>
+      </w:r>
+    </w:p>
+    <w:p>
+      <w:r>
+        <w:t xml:space="preserve">Måden hvorpå vi så udregner et objekts position ud fra robotten frame, er ved først at finde de aktuelle distancer set fra kamera </w:t>
+      </w:r>
+      <w:proofErr w:type="spellStart"/>
+      <w:r>
+        <w:t>framet</w:t>
+      </w:r>
+      <w:proofErr w:type="spellEnd"/>
+      <w:r>
+        <w:t>. Dette gøres ved at multiplicere længde og højde opløsningen med de x og y koordinater, angivet i pixels, som modtages fra vision</w:t>
+      </w:r>
+      <w:r>
+        <w:t xml:space="preserve"> </w:t>
+      </w:r>
+      <w:r>
+        <w:t>delen.</w:t>
+      </w:r>
+      <w:r>
+        <w:t xml:space="preserve"> Den aktuelle højde og længde udgør derfor et objekts position set fra kamera </w:t>
+      </w:r>
+      <w:proofErr w:type="spellStart"/>
+      <w:r>
+        <w:t>framet</w:t>
+      </w:r>
+      <w:proofErr w:type="spellEnd"/>
+      <w:r>
+        <w:t xml:space="preserve">. Der gøres her brug af en funktion fra </w:t>
+      </w:r>
+      <w:proofErr w:type="spellStart"/>
+      <w:r>
+        <w:t>Planar</w:t>
+      </w:r>
+      <w:proofErr w:type="spellEnd"/>
+      <w:r>
+        <w:t xml:space="preserve"> biblioteket ”Vec2” laver vores aktuelle distancer om til en </w:t>
+      </w:r>
+      <w:proofErr w:type="spellStart"/>
+      <w:r>
+        <w:t>vector</w:t>
+      </w:r>
+      <w:proofErr w:type="spellEnd"/>
+      <w:r>
+        <w:t xml:space="preserve">. For så at finde et objekts position set fra robotten frame er ved at tage den inverse robot frame og multiplicerer med vores </w:t>
+      </w:r>
+      <w:proofErr w:type="spellStart"/>
+      <w:r>
+        <w:t>vector</w:t>
+      </w:r>
+      <w:proofErr w:type="spellEnd"/>
+      <w:r>
+        <w:t xml:space="preserve"> som derved </w:t>
+      </w:r>
+      <w:proofErr w:type="spellStart"/>
+      <w:r>
+        <w:t>retuneres</w:t>
+      </w:r>
+      <w:proofErr w:type="spellEnd"/>
+      <w:r>
+        <w:t>.</w:t>
+      </w:r>
+    </w:p>
+    <w:p>
+      <w:r>
+        <w:t xml:space="preserve">// </w:t>
+      </w:r>
+      <w:proofErr w:type="spellStart"/>
+      <w:r>
+        <w:t>Insert</w:t>
+      </w:r>
+      <w:proofErr w:type="spellEnd"/>
+      <w:r>
+        <w:t xml:space="preserve"> </w:t>
+      </w:r>
+      <w:proofErr w:type="spellStart"/>
+      <w:r>
+        <w:t>picture</w:t>
       </w:r>
       <w:bookmarkStart w:id="0" w:name="_GoBack"/>
       <w:bookmarkEnd w:id="0"/>
-    </w:p>
+      <w:proofErr w:type="spellEnd"/>
+    </w:p>
+    <w:p/>
+    <w:p/>
     <w:sectPr>
       <w:pgSz w:w="11906" w:h="16838"/>
       <w:pgMar w:top="1701" w:right="1134" w:bottom="1701" w:left="1134" w:header="708" w:footer="708" w:gutter="0"/>
@@ -1151,11 +1536,32 @@
     <w:name w:val="Normal"/>
     <w:qFormat/>
   </w:style>
-  <w:style w:type="paragraph" w:styleId="Heading2">
+  <w:style w:type="paragraph" w:styleId="Overskrift1">
+    <w:name w:val="heading 1"/>
+    <w:basedOn w:val="Normal"/>
+    <w:next w:val="Normal"/>
+    <w:link w:val="Overskrift1Tegn"/>
+    <w:uiPriority w:val="9"/>
+    <w:qFormat/>
+    <w:rsid w:val="00275835"/>
+    <w:pPr>
+      <w:keepNext/>
+      <w:keepLines/>
+      <w:spacing w:before="240" w:after="0"/>
+      <w:outlineLvl w:val="0"/>
+    </w:pPr>
+    <w:rPr>
+      <w:rFonts w:asciiTheme="majorHAnsi" w:eastAsiaTheme="majorEastAsia" w:hAnsiTheme="majorHAnsi" w:cstheme="majorBidi"/>
+      <w:color w:val="2E74B5" w:themeColor="accent1" w:themeShade="BF"/>
+      <w:sz w:val="32"/>
+      <w:szCs w:val="32"/>
+    </w:rPr>
+  </w:style>
+  <w:style w:type="paragraph" w:styleId="Overskrift2">
     <w:name w:val="heading 2"/>
     <w:basedOn w:val="Normal"/>
     <w:next w:val="Normal"/>
-    <w:link w:val="Heading2Char"/>
+    <w:link w:val="Overskrift2Tegn"/>
     <w:uiPriority w:val="9"/>
     <w:unhideWhenUsed/>
     <w:qFormat/>
@@ -1173,11 +1579,11 @@
       <w:szCs w:val="26"/>
     </w:rPr>
   </w:style>
-  <w:style w:type="paragraph" w:styleId="Heading3">
+  <w:style w:type="paragraph" w:styleId="Overskrift3">
     <w:name w:val="heading 3"/>
     <w:basedOn w:val="Normal"/>
     <w:next w:val="Normal"/>
-    <w:link w:val="Heading3Char"/>
+    <w:link w:val="Overskrift3Tegn"/>
     <w:uiPriority w:val="9"/>
     <w:unhideWhenUsed/>
     <w:qFormat/>
@@ -1195,11 +1601,11 @@
       <w:szCs w:val="24"/>
     </w:rPr>
   </w:style>
-  <w:style w:type="paragraph" w:styleId="Heading4">
+  <w:style w:type="paragraph" w:styleId="Overskrift4">
     <w:name w:val="heading 4"/>
     <w:basedOn w:val="Normal"/>
     <w:next w:val="Normal"/>
-    <w:link w:val="Heading4Char"/>
+    <w:link w:val="Overskrift4Tegn"/>
     <w:uiPriority w:val="9"/>
     <w:unhideWhenUsed/>
     <w:qFormat/>
@@ -1217,13 +1623,13 @@
       <w:color w:val="2E74B5" w:themeColor="accent1" w:themeShade="BF"/>
     </w:rPr>
   </w:style>
-  <w:style w:type="character" w:default="1" w:styleId="DefaultParagraphFont">
+  <w:style w:type="character" w:default="1" w:styleId="Standardskrifttypeiafsnit">
     <w:name w:val="Default Paragraph Font"/>
     <w:uiPriority w:val="1"/>
     <w:semiHidden/>
     <w:unhideWhenUsed/>
   </w:style>
-  <w:style w:type="table" w:default="1" w:styleId="TableNormal">
+  <w:style w:type="table" w:default="1" w:styleId="Tabel-Normal">
     <w:name w:val="Normal Table"/>
     <w:uiPriority w:val="99"/>
     <w:semiHidden/>
@@ -1238,16 +1644,16 @@
       </w:tblCellMar>
     </w:tblPr>
   </w:style>
-  <w:style w:type="numbering" w:default="1" w:styleId="NoList">
+  <w:style w:type="numbering" w:default="1" w:styleId="Ingenoversigt">
     <w:name w:val="No List"/>
     <w:uiPriority w:val="99"/>
     <w:semiHidden/>
     <w:unhideWhenUsed/>
   </w:style>
-  <w:style w:type="character" w:customStyle="1" w:styleId="Heading2Char">
-    <w:name w:val="Heading 2 Char"/>
-    <w:basedOn w:val="DefaultParagraphFont"/>
-    <w:link w:val="Heading2"/>
+  <w:style w:type="character" w:customStyle="1" w:styleId="Overskrift2Tegn">
+    <w:name w:val="Overskrift 2 Tegn"/>
+    <w:basedOn w:val="Standardskrifttypeiafsnit"/>
+    <w:link w:val="Overskrift2"/>
     <w:uiPriority w:val="9"/>
     <w:rsid w:val="0063009F"/>
     <w:rPr>
@@ -1257,7 +1663,7 @@
       <w:szCs w:val="26"/>
     </w:rPr>
   </w:style>
-  <w:style w:type="paragraph" w:styleId="ListParagraph">
+  <w:style w:type="paragraph" w:styleId="Listeafsnit">
     <w:name w:val="List Paragraph"/>
     <w:basedOn w:val="Normal"/>
     <w:uiPriority w:val="34"/>
@@ -1268,10 +1674,10 @@
       <w:contextualSpacing/>
     </w:pPr>
   </w:style>
-  <w:style w:type="character" w:customStyle="1" w:styleId="Heading3Char">
-    <w:name w:val="Heading 3 Char"/>
-    <w:basedOn w:val="DefaultParagraphFont"/>
-    <w:link w:val="Heading3"/>
+  <w:style w:type="character" w:customStyle="1" w:styleId="Overskrift3Tegn">
+    <w:name w:val="Overskrift 3 Tegn"/>
+    <w:basedOn w:val="Standardskrifttypeiafsnit"/>
+    <w:link w:val="Overskrift3"/>
     <w:uiPriority w:val="9"/>
     <w:rsid w:val="00FD0A8A"/>
     <w:rPr>
@@ -1281,10 +1687,10 @@
       <w:szCs w:val="24"/>
     </w:rPr>
   </w:style>
-  <w:style w:type="character" w:customStyle="1" w:styleId="Heading4Char">
-    <w:name w:val="Heading 4 Char"/>
-    <w:basedOn w:val="DefaultParagraphFont"/>
-    <w:link w:val="Heading4"/>
+  <w:style w:type="character" w:customStyle="1" w:styleId="Overskrift4Tegn">
+    <w:name w:val="Overskrift 4 Tegn"/>
+    <w:basedOn w:val="Standardskrifttypeiafsnit"/>
+    <w:link w:val="Overskrift4"/>
     <w:uiPriority w:val="9"/>
     <w:rsid w:val="000076C7"/>
     <w:rPr>
@@ -1292,6 +1698,19 @@
       <w:i/>
       <w:iCs/>
       <w:color w:val="2E74B5" w:themeColor="accent1" w:themeShade="BF"/>
+    </w:rPr>
+  </w:style>
+  <w:style w:type="character" w:customStyle="1" w:styleId="Overskrift1Tegn">
+    <w:name w:val="Overskrift 1 Tegn"/>
+    <w:basedOn w:val="Standardskrifttypeiafsnit"/>
+    <w:link w:val="Overskrift1"/>
+    <w:uiPriority w:val="9"/>
+    <w:rsid w:val="00275835"/>
+    <w:rPr>
+      <w:rFonts w:asciiTheme="majorHAnsi" w:eastAsiaTheme="majorEastAsia" w:hAnsiTheme="majorHAnsi" w:cstheme="majorBidi"/>
+      <w:color w:val="2E74B5" w:themeColor="accent1" w:themeShade="BF"/>
+      <w:sz w:val="32"/>
+      <w:szCs w:val="32"/>
     </w:rPr>
   </w:style>
 </w:styles>

</xml_diff>